<commit_message>
Initial commit API testing
I tested the "Dogs" API, and "Genderize.io" API as a bonus :)
</commit_message>
<xml_diff>
--- a/API_Testing/1. API/1. Test Automation Plan for API.docx
+++ b/API_Testing/1. API/1. Test Automation Plan for API.docx
@@ -255,16 +255,7 @@
                                               <w:szCs w:val="32"/>
                                               <w:lang w:val="en-GB"/>
                                             </w:rPr>
-                                            <w:t>API (https://dog.ceo/api/breeds/image/random</w:t>
-                                          </w:r>
-                                          <w:r>
-                                            <w:rPr>
-                                              <w:color w:val="FFFFFF" w:themeColor="background1"/>
-                                              <w:sz w:val="32"/>
-                                              <w:szCs w:val="32"/>
-                                              <w:lang w:val="en-GB"/>
-                                            </w:rPr>
-                                            <w:t>)</w:t>
+                                            <w:t>API (https://dog.ceo/api/breeds/image/random)</w:t>
                                           </w:r>
                                         </w:sdtContent>
                                       </w:sdt>
@@ -625,16 +616,7 @@
                                         <w:szCs w:val="32"/>
                                         <w:lang w:val="en-GB"/>
                                       </w:rPr>
-                                      <w:t>API (https://dog.ceo/api/breeds/image/random</w:t>
-                                    </w:r>
-                                    <w:r>
-                                      <w:rPr>
-                                        <w:color w:val="FFFFFF" w:themeColor="background1"/>
-                                        <w:sz w:val="32"/>
-                                        <w:szCs w:val="32"/>
-                                        <w:lang w:val="en-GB"/>
-                                      </w:rPr>
-                                      <w:t>)</w:t>
+                                      <w:t>API (https://dog.ceo/api/breeds/image/random)</w:t>
                                     </w:r>
                                   </w:sdtContent>
                                 </w:sdt>
@@ -9583,6 +9565,7 @@
   </w:compat>
   <w:rsids>
     <w:rsidRoot w:val="002F2B1A"/>
+    <w:rsid w:val="000031CE"/>
     <w:rsid w:val="00006FA1"/>
     <w:rsid w:val="001957CE"/>
     <w:rsid w:val="001E00FB"/>
@@ -9591,6 +9574,7 @@
     <w:rsid w:val="006D2DB8"/>
     <w:rsid w:val="0080203A"/>
     <w:rsid w:val="00895683"/>
+    <w:rsid w:val="00932CCF"/>
     <w:rsid w:val="00A04EBD"/>
     <w:rsid w:val="00AD5E10"/>
     <w:rsid w:val="00B23B8E"/>

</xml_diff>

<commit_message>
Update Test Automation Plan for API
</commit_message>
<xml_diff>
--- a/API_Testing/1. API/1. Test Automation Plan for API.docx
+++ b/API_Testing/1. API/1. Test Automation Plan for API.docx
@@ -811,7 +811,6 @@
         </w:p>
       </w:sdtContent>
     </w:sdt>
-    <w:bookmarkStart w:id="0" w:name="_Toc167659605" w:displacedByCustomXml="next"/>
     <w:sdt>
       <w:sdtPr>
         <w:rPr>
@@ -854,6 +853,7 @@
               <w:lang w:val="en-GB"/>
             </w:rPr>
           </w:pPr>
+          <w:bookmarkStart w:id="0" w:name="_Toc167735716"/>
           <w:r>
             <w:rPr>
               <w:color w:val="auto"/>
@@ -900,7 +900,7 @@
             </w:rPr>
             <w:fldChar w:fldCharType="separate"/>
           </w:r>
-          <w:hyperlink w:anchor="_Toc167659605" w:history="1">
+          <w:hyperlink w:anchor="_Toc167735716" w:history="1">
             <w:r>
               <w:rPr>
                 <w:rStyle w:val="Hyperlink"/>
@@ -928,7 +928,7 @@
                 <w:noProof/>
                 <w:webHidden/>
               </w:rPr>
-              <w:instrText xml:space="preserve"> PAGEREF _Toc167659605 \h </w:instrText>
+              <w:instrText xml:space="preserve"> PAGEREF _Toc167735716 \h </w:instrText>
             </w:r>
             <w:r>
               <w:rPr>
@@ -971,7 +971,7 @@
               <w:lang w:val="en-GB" w:eastAsia="en-GB"/>
             </w:rPr>
           </w:pPr>
-          <w:hyperlink w:anchor="_Toc167659606" w:history="1">
+          <w:hyperlink w:anchor="_Toc167735717" w:history="1">
             <w:r>
               <w:rPr>
                 <w:rStyle w:val="Hyperlink"/>
@@ -1002,7 +1002,7 @@
                 <w:noProof/>
                 <w:webHidden/>
               </w:rPr>
-              <w:instrText xml:space="preserve"> PAGEREF _Toc167659606 \h </w:instrText>
+              <w:instrText xml:space="preserve"> PAGEREF _Toc167735717 \h </w:instrText>
             </w:r>
             <w:r>
               <w:rPr>
@@ -1045,7 +1045,7 @@
               <w:lang w:val="en-GB" w:eastAsia="en-GB"/>
             </w:rPr>
           </w:pPr>
-          <w:hyperlink w:anchor="_Toc167659607" w:history="1">
+          <w:hyperlink w:anchor="_Toc167735718" w:history="1">
             <w:r>
               <w:rPr>
                 <w:rStyle w:val="Hyperlink"/>
@@ -1074,7 +1074,7 @@
                 <w:noProof/>
                 <w:webHidden/>
               </w:rPr>
-              <w:instrText xml:space="preserve"> PAGEREF _Toc167659607 \h </w:instrText>
+              <w:instrText xml:space="preserve"> PAGEREF _Toc167735718 \h </w:instrText>
             </w:r>
             <w:r>
               <w:rPr>
@@ -1117,7 +1117,7 @@
               <w:lang w:val="en-GB" w:eastAsia="en-GB"/>
             </w:rPr>
           </w:pPr>
-          <w:hyperlink w:anchor="_Toc167659608" w:history="1">
+          <w:hyperlink w:anchor="_Toc167735719" w:history="1">
             <w:r>
               <w:rPr>
                 <w:rStyle w:val="Hyperlink"/>
@@ -1146,7 +1146,7 @@
                 <w:noProof/>
                 <w:webHidden/>
               </w:rPr>
-              <w:instrText xml:space="preserve"> PAGEREF _Toc167659608 \h </w:instrText>
+              <w:instrText xml:space="preserve"> PAGEREF _Toc167735719 \h </w:instrText>
             </w:r>
             <w:r>
               <w:rPr>
@@ -1189,7 +1189,7 @@
               <w:lang w:val="en-GB" w:eastAsia="en-GB"/>
             </w:rPr>
           </w:pPr>
-          <w:hyperlink w:anchor="_Toc167659609" w:history="1">
+          <w:hyperlink w:anchor="_Toc167735720" w:history="1">
             <w:r>
               <w:rPr>
                 <w:rStyle w:val="Hyperlink"/>
@@ -1220,7 +1220,7 @@
                 <w:noProof/>
                 <w:webHidden/>
               </w:rPr>
-              <w:instrText xml:space="preserve"> PAGEREF _Toc167659609 \h </w:instrText>
+              <w:instrText xml:space="preserve"> PAGEREF _Toc167735720 \h </w:instrText>
             </w:r>
             <w:r>
               <w:rPr>
@@ -1263,7 +1263,7 @@
               <w:lang w:val="en-GB" w:eastAsia="en-GB"/>
             </w:rPr>
           </w:pPr>
-          <w:hyperlink w:anchor="_Toc167659610" w:history="1">
+          <w:hyperlink w:anchor="_Toc167735721" w:history="1">
             <w:r>
               <w:rPr>
                 <w:rStyle w:val="Hyperlink"/>
@@ -1294,7 +1294,7 @@
                 <w:noProof/>
                 <w:webHidden/>
               </w:rPr>
-              <w:instrText xml:space="preserve"> PAGEREF _Toc167659610 \h </w:instrText>
+              <w:instrText xml:space="preserve"> PAGEREF _Toc167735721 \h </w:instrText>
             </w:r>
             <w:r>
               <w:rPr>
@@ -1337,7 +1337,7 @@
               <w:lang w:val="en-GB" w:eastAsia="en-GB"/>
             </w:rPr>
           </w:pPr>
-          <w:hyperlink w:anchor="_Toc167659611" w:history="1">
+          <w:hyperlink w:anchor="_Toc167735722" w:history="1">
             <w:r>
               <w:rPr>
                 <w:rStyle w:val="Hyperlink"/>
@@ -1366,7 +1366,7 @@
                 <w:noProof/>
                 <w:webHidden/>
               </w:rPr>
-              <w:instrText xml:space="preserve"> PAGEREF _Toc167659611 \h </w:instrText>
+              <w:instrText xml:space="preserve"> PAGEREF _Toc167735722 \h </w:instrText>
             </w:r>
             <w:r>
               <w:rPr>
@@ -1409,7 +1409,7 @@
               <w:lang w:val="en-GB" w:eastAsia="en-GB"/>
             </w:rPr>
           </w:pPr>
-          <w:hyperlink w:anchor="_Toc167659612" w:history="1">
+          <w:hyperlink w:anchor="_Toc167735723" w:history="1">
             <w:r>
               <w:rPr>
                 <w:rStyle w:val="Hyperlink"/>
@@ -1440,7 +1440,7 @@
                 <w:noProof/>
                 <w:webHidden/>
               </w:rPr>
-              <w:instrText xml:space="preserve"> PAGEREF _Toc167659612 \h </w:instrText>
+              <w:instrText xml:space="preserve"> PAGEREF _Toc167735723 \h </w:instrText>
             </w:r>
             <w:r>
               <w:rPr>
@@ -1483,7 +1483,7 @@
               <w:lang w:val="en-GB" w:eastAsia="en-GB"/>
             </w:rPr>
           </w:pPr>
-          <w:hyperlink w:anchor="_Toc167659613" w:history="1">
+          <w:hyperlink w:anchor="_Toc167735724" w:history="1">
             <w:r>
               <w:rPr>
                 <w:rStyle w:val="Hyperlink"/>
@@ -1491,7 +1491,7 @@
                 <w:noProof/>
                 <w:lang w:val="en-GB"/>
               </w:rPr>
-              <w:t>4.1 Test Case: Validate Status Code</w:t>
+              <w:t>4.1 Test Case: Validate Status Code (Smoke test)</w:t>
             </w:r>
             <w:r>
               <w:rPr>
@@ -1512,7 +1512,7 @@
                 <w:noProof/>
                 <w:webHidden/>
               </w:rPr>
-              <w:instrText xml:space="preserve"> PAGEREF _Toc167659613 \h </w:instrText>
+              <w:instrText xml:space="preserve"> PAGEREF _Toc167735724 \h </w:instrText>
             </w:r>
             <w:r>
               <w:rPr>
@@ -1555,7 +1555,7 @@
               <w:lang w:val="en-GB" w:eastAsia="en-GB"/>
             </w:rPr>
           </w:pPr>
-          <w:hyperlink w:anchor="_Toc167659614" w:history="1">
+          <w:hyperlink w:anchor="_Toc167735725" w:history="1">
             <w:r>
               <w:rPr>
                 <w:rStyle w:val="Hyperlink"/>
@@ -1563,7 +1563,7 @@
                 <w:noProof/>
                 <w:lang w:val="en-GB"/>
               </w:rPr>
-              <w:t>4.2 Test Case: Validate Response Structure</w:t>
+              <w:t>4.2 Test Case: Validate Response Structure (Functional test)</w:t>
             </w:r>
             <w:r>
               <w:rPr>
@@ -1584,7 +1584,7 @@
                 <w:noProof/>
                 <w:webHidden/>
               </w:rPr>
-              <w:instrText xml:space="preserve"> PAGEREF _Toc167659614 \h </w:instrText>
+              <w:instrText xml:space="preserve"> PAGEREF _Toc167735725 \h </w:instrText>
             </w:r>
             <w:r>
               <w:rPr>
@@ -1627,7 +1627,7 @@
               <w:lang w:val="en-GB" w:eastAsia="en-GB"/>
             </w:rPr>
           </w:pPr>
-          <w:hyperlink w:anchor="_Toc167659615" w:history="1">
+          <w:hyperlink w:anchor="_Toc167735726" w:history="1">
             <w:r>
               <w:rPr>
                 <w:rStyle w:val="Hyperlink"/>
@@ -1658,7 +1658,7 @@
                 <w:noProof/>
                 <w:webHidden/>
               </w:rPr>
-              <w:instrText xml:space="preserve"> PAGEREF _Toc167659615 \h </w:instrText>
+              <w:instrText xml:space="preserve"> PAGEREF _Toc167735726 \h </w:instrText>
             </w:r>
             <w:r>
               <w:rPr>
@@ -1701,7 +1701,7 @@
               <w:lang w:val="en-GB" w:eastAsia="en-GB"/>
             </w:rPr>
           </w:pPr>
-          <w:hyperlink w:anchor="_Toc167659616" w:history="1">
+          <w:hyperlink w:anchor="_Toc167735727" w:history="1">
             <w:r>
               <w:rPr>
                 <w:rStyle w:val="Hyperlink"/>
@@ -1730,7 +1730,7 @@
                 <w:noProof/>
                 <w:webHidden/>
               </w:rPr>
-              <w:instrText xml:space="preserve"> PAGEREF _Toc167659616 \h </w:instrText>
+              <w:instrText xml:space="preserve"> PAGEREF _Toc167735727 \h </w:instrText>
             </w:r>
             <w:r>
               <w:rPr>
@@ -1773,7 +1773,7 @@
               <w:lang w:val="en-GB" w:eastAsia="en-GB"/>
             </w:rPr>
           </w:pPr>
-          <w:hyperlink w:anchor="_Toc167659617" w:history="1">
+          <w:hyperlink w:anchor="_Toc167735728" w:history="1">
             <w:r>
               <w:rPr>
                 <w:rStyle w:val="Hyperlink"/>
@@ -1802,7 +1802,7 @@
                 <w:noProof/>
                 <w:webHidden/>
               </w:rPr>
-              <w:instrText xml:space="preserve"> PAGEREF _Toc167659617 \h </w:instrText>
+              <w:instrText xml:space="preserve"> PAGEREF _Toc167735728 \h </w:instrText>
             </w:r>
             <w:r>
               <w:rPr>
@@ -1845,7 +1845,7 @@
               <w:lang w:val="en-GB" w:eastAsia="en-GB"/>
             </w:rPr>
           </w:pPr>
-          <w:hyperlink w:anchor="_Toc167659618" w:history="1">
+          <w:hyperlink w:anchor="_Toc167735729" w:history="1">
             <w:r>
               <w:rPr>
                 <w:rStyle w:val="Hyperlink"/>
@@ -1876,7 +1876,7 @@
                 <w:noProof/>
                 <w:webHidden/>
               </w:rPr>
-              <w:instrText xml:space="preserve"> PAGEREF _Toc167659618 \h </w:instrText>
+              <w:instrText xml:space="preserve"> PAGEREF _Toc167735729 \h </w:instrText>
             </w:r>
             <w:r>
               <w:rPr>
@@ -1919,7 +1919,7 @@
               <w:lang w:val="en-GB" w:eastAsia="en-GB"/>
             </w:rPr>
           </w:pPr>
-          <w:hyperlink w:anchor="_Toc167659619" w:history="1">
+          <w:hyperlink w:anchor="_Toc167735730" w:history="1">
             <w:r>
               <w:rPr>
                 <w:rStyle w:val="Hyperlink"/>
@@ -1950,7 +1950,7 @@
                 <w:noProof/>
                 <w:webHidden/>
               </w:rPr>
-              <w:instrText xml:space="preserve"> PAGEREF _Toc167659619 \h </w:instrText>
+              <w:instrText xml:space="preserve"> PAGEREF _Toc167735730 \h </w:instrText>
             </w:r>
             <w:r>
               <w:rPr>
@@ -1994,7 +1994,7 @@
               <w:lang w:val="en-GB" w:eastAsia="en-GB"/>
             </w:rPr>
           </w:pPr>
-          <w:hyperlink w:anchor="_Toc167659620" w:history="1">
+          <w:hyperlink w:anchor="_Toc167735731" w:history="1">
             <w:r>
               <w:rPr>
                 <w:rStyle w:val="Hyperlink"/>
@@ -2040,7 +2040,7 @@
                 <w:noProof/>
                 <w:webHidden/>
               </w:rPr>
-              <w:instrText xml:space="preserve"> PAGEREF _Toc167659620 \h </w:instrText>
+              <w:instrText xml:space="preserve"> PAGEREF _Toc167735731 \h </w:instrText>
             </w:r>
             <w:r>
               <w:rPr>
@@ -2083,7 +2083,7 @@
               <w:lang w:val="en-GB" w:eastAsia="en-GB"/>
             </w:rPr>
           </w:pPr>
-          <w:hyperlink w:anchor="_Toc167659621" w:history="1">
+          <w:hyperlink w:anchor="_Toc167735732" w:history="1">
             <w:r>
               <w:rPr>
                 <w:rStyle w:val="Hyperlink"/>
@@ -2114,7 +2114,7 @@
                 <w:noProof/>
                 <w:webHidden/>
               </w:rPr>
-              <w:instrText xml:space="preserve"> PAGEREF _Toc167659621 \h </w:instrText>
+              <w:instrText xml:space="preserve"> PAGEREF _Toc167735732 \h </w:instrText>
             </w:r>
             <w:r>
               <w:rPr>
@@ -2157,7 +2157,7 @@
               <w:lang w:val="en-GB" w:eastAsia="en-GB"/>
             </w:rPr>
           </w:pPr>
-          <w:hyperlink w:anchor="_Toc167659622" w:history="1">
+          <w:hyperlink w:anchor="_Toc167735733" w:history="1">
             <w:r>
               <w:rPr>
                 <w:rStyle w:val="Hyperlink"/>
@@ -2188,7 +2188,7 @@
                 <w:noProof/>
                 <w:webHidden/>
               </w:rPr>
-              <w:instrText xml:space="preserve"> PAGEREF _Toc167659622 \h </w:instrText>
+              <w:instrText xml:space="preserve"> PAGEREF _Toc167735733 \h </w:instrText>
             </w:r>
             <w:r>
               <w:rPr>
@@ -2264,7 +2264,7 @@
           <w:lang w:val="en-GB"/>
         </w:rPr>
       </w:pPr>
-      <w:bookmarkStart w:id="1" w:name="_Toc167659606"/>
+      <w:bookmarkStart w:id="1" w:name="_Toc167735717"/>
       <w:r>
         <w:rPr>
           <w:rFonts w:eastAsia="Times New Roman"/>
@@ -2290,7 +2290,7 @@
           <w:lang w:val="en-GB"/>
         </w:rPr>
       </w:pPr>
-      <w:bookmarkStart w:id="2" w:name="_Toc167659607"/>
+      <w:bookmarkStart w:id="2" w:name="_Toc167735718"/>
       <w:r>
         <w:rPr>
           <w:rFonts w:asciiTheme="majorHAnsi" w:hAnsiTheme="majorHAnsi" w:cstheme="majorHAnsi"/>
@@ -2453,7 +2453,7 @@
           <w:lang w:val="en-GB"/>
         </w:rPr>
       </w:pPr>
-      <w:bookmarkStart w:id="3" w:name="_Toc167659608"/>
+      <w:bookmarkStart w:id="3" w:name="_Toc167735719"/>
       <w:r>
         <w:rPr>
           <w:rFonts w:asciiTheme="majorHAnsi" w:hAnsiTheme="majorHAnsi" w:cstheme="majorHAnsi"/>
@@ -2590,7 +2590,7 @@
           <w:lang w:val="en-GB"/>
         </w:rPr>
       </w:pPr>
-      <w:bookmarkStart w:id="4" w:name="_Toc167659609"/>
+      <w:bookmarkStart w:id="4" w:name="_Toc167735720"/>
       <w:r>
         <w:rPr>
           <w:rFonts w:eastAsia="Times New Roman"/>
@@ -3104,7 +3104,7 @@
           <w:lang w:val="en-GB"/>
         </w:rPr>
       </w:pPr>
-      <w:bookmarkStart w:id="10" w:name="_Toc167659610"/>
+      <w:bookmarkStart w:id="10" w:name="_Toc167735721"/>
       <w:r>
         <w:rPr>
           <w:rFonts w:eastAsia="Times New Roman"/>
@@ -3129,7 +3129,7 @@
           <w:lang w:val="en-GB"/>
         </w:rPr>
       </w:pPr>
-      <w:bookmarkStart w:id="11" w:name="_Toc167659611"/>
+      <w:bookmarkStart w:id="11" w:name="_Toc167735722"/>
       <w:r>
         <w:rPr>
           <w:rFonts w:asciiTheme="majorHAnsi" w:hAnsiTheme="majorHAnsi" w:cstheme="majorHAnsi"/>
@@ -3258,7 +3258,7 @@
           <w:lang w:val="en-GB"/>
         </w:rPr>
       </w:pPr>
-      <w:bookmarkStart w:id="12" w:name="_Toc167659612"/>
+      <w:bookmarkStart w:id="12" w:name="_Toc167735723"/>
       <w:r>
         <w:rPr>
           <w:rFonts w:eastAsia="Times New Roman"/>
@@ -3284,7 +3284,7 @@
           <w:lang w:val="en-GB"/>
         </w:rPr>
       </w:pPr>
-      <w:bookmarkStart w:id="13" w:name="_Toc167659613"/>
+      <w:bookmarkStart w:id="13" w:name="_Toc167735724"/>
       <w:r>
         <w:rPr>
           <w:rFonts w:asciiTheme="majorHAnsi" w:hAnsiTheme="majorHAnsi" w:cstheme="majorHAnsi"/>
@@ -3306,6 +3306,17 @@
           <w:lang w:val="en-GB"/>
         </w:rPr>
         <w:t>Validate Status Code</w:t>
+      </w:r>
+      <w:r>
+        <w:rPr>
+          <w:rFonts w:asciiTheme="majorHAnsi" w:hAnsiTheme="majorHAnsi" w:cstheme="majorHAnsi"/>
+          <w:b w:val="0"/>
+          <w:bCs w:val="0"/>
+          <w:sz w:val="24"/>
+          <w:szCs w:val="24"/>
+          <w:lang w:val="en-GB"/>
+        </w:rPr>
+        <w:t xml:space="preserve"> (Smoke test)</w:t>
       </w:r>
       <w:bookmarkEnd w:id="13"/>
     </w:p>
@@ -3704,6 +3715,7 @@
     <w:p>
       <w:pPr>
         <w:pStyle w:val="Heading3"/>
+        <w:spacing w:after="0" w:afterAutospacing="0"/>
         <w:rPr>
           <w:rFonts w:asciiTheme="majorHAnsi" w:hAnsiTheme="majorHAnsi" w:cstheme="majorHAnsi"/>
           <w:b w:val="0"/>
@@ -3713,7 +3725,7 @@
           <w:lang w:val="en-GB"/>
         </w:rPr>
       </w:pPr>
-      <w:bookmarkStart w:id="15" w:name="_Toc167659614"/>
+      <w:bookmarkStart w:id="15" w:name="_Toc167735725"/>
       <w:r>
         <w:rPr>
           <w:rFonts w:asciiTheme="majorHAnsi" w:hAnsiTheme="majorHAnsi" w:cstheme="majorHAnsi"/>
@@ -3736,6 +3748,17 @@
           <w:lang w:val="en-GB"/>
         </w:rPr>
         <w:t>Validate Response Structure</w:t>
+      </w:r>
+      <w:r>
+        <w:rPr>
+          <w:rFonts w:asciiTheme="majorHAnsi" w:hAnsiTheme="majorHAnsi" w:cstheme="majorHAnsi"/>
+          <w:b w:val="0"/>
+          <w:bCs w:val="0"/>
+          <w:sz w:val="24"/>
+          <w:szCs w:val="24"/>
+          <w:lang w:val="en-GB"/>
+        </w:rPr>
+        <w:t xml:space="preserve"> (Functional test)</w:t>
       </w:r>
       <w:bookmarkEnd w:id="15"/>
     </w:p>
@@ -4238,7 +4261,7 @@
           <w:lang w:val="en-GB"/>
         </w:rPr>
       </w:pPr>
-      <w:bookmarkStart w:id="17" w:name="_Toc167659615"/>
+      <w:bookmarkStart w:id="17" w:name="_Toc167735726"/>
       <w:r>
         <w:rPr>
           <w:rFonts w:eastAsia="Times New Roman"/>
@@ -4263,7 +4286,7 @@
           <w:lang w:val="en-GB"/>
         </w:rPr>
       </w:pPr>
-      <w:bookmarkStart w:id="18" w:name="_Toc167659616"/>
+      <w:bookmarkStart w:id="18" w:name="_Toc167735727"/>
       <w:r>
         <w:rPr>
           <w:rFonts w:asciiTheme="majorHAnsi" w:hAnsiTheme="majorHAnsi" w:cstheme="majorHAnsi"/>
@@ -4511,7 +4534,7 @@
           <w:lang w:val="en-GB"/>
         </w:rPr>
       </w:pPr>
-      <w:bookmarkStart w:id="19" w:name="_Toc167659617"/>
+      <w:bookmarkStart w:id="19" w:name="_Toc167735728"/>
       <w:r>
         <w:rPr>
           <w:rFonts w:asciiTheme="majorHAnsi" w:hAnsiTheme="majorHAnsi" w:cstheme="majorHAnsi"/>
@@ -4629,7 +4652,7 @@
           <w:lang w:val="en-GB"/>
         </w:rPr>
       </w:pPr>
-      <w:bookmarkStart w:id="20" w:name="_Toc167659618"/>
+      <w:bookmarkStart w:id="20" w:name="_Toc167735729"/>
       <w:r>
         <w:rPr>
           <w:rFonts w:eastAsia="Times New Roman"/>
@@ -4819,7 +4842,7 @@
           <w:lang w:val="en-GB"/>
         </w:rPr>
       </w:pPr>
-      <w:bookmarkStart w:id="21" w:name="_Toc167659619"/>
+      <w:bookmarkStart w:id="21" w:name="_Toc167735730"/>
       <w:r>
         <w:rPr>
           <w:rFonts w:eastAsia="Times New Roman"/>
@@ -5975,7 +5998,7 @@
           <w:lang w:val="en-GB"/>
         </w:rPr>
       </w:pPr>
-      <w:bookmarkStart w:id="22" w:name="_Toc167659620"/>
+      <w:bookmarkStart w:id="22" w:name="_Toc167735731"/>
       <w:r>
         <w:rPr>
           <w:rFonts w:asciiTheme="majorHAnsi" w:hAnsiTheme="majorHAnsi" w:cstheme="majorHAnsi"/>
@@ -6205,7 +6228,7 @@
           <w:lang w:val="en-GB"/>
         </w:rPr>
       </w:pPr>
-      <w:bookmarkStart w:id="23" w:name="_Toc167659621"/>
+      <w:bookmarkStart w:id="23" w:name="_Toc167735732"/>
       <w:r>
         <w:rPr>
           <w:rFonts w:eastAsia="Times New Roman"/>
@@ -6311,7 +6334,7 @@
           <w:lang w:val="en-GB"/>
         </w:rPr>
       </w:pPr>
-      <w:bookmarkStart w:id="24" w:name="_Toc167659622"/>
+      <w:bookmarkStart w:id="24" w:name="_Toc167735733"/>
       <w:r>
         <w:rPr>
           <w:rFonts w:eastAsia="Times New Roman"/>
@@ -9570,12 +9593,14 @@
     <w:rsid w:val="001957CE"/>
     <w:rsid w:val="001E00FB"/>
     <w:rsid w:val="002F2B1A"/>
+    <w:rsid w:val="005A4EF2"/>
     <w:rsid w:val="00683623"/>
     <w:rsid w:val="006D2DB8"/>
     <w:rsid w:val="0080203A"/>
     <w:rsid w:val="00895683"/>
     <w:rsid w:val="00932CCF"/>
     <w:rsid w:val="00A04EBD"/>
+    <w:rsid w:val="00AD3EAE"/>
     <w:rsid w:val="00AD5E10"/>
     <w:rsid w:val="00B23B8E"/>
     <w:rsid w:val="00D42C10"/>

</xml_diff>